<commit_message>
render site to update post merge
</commit_message>
<xml_diff>
--- a/docs/project/reading-research-paper-pt-1-student.docx
+++ b/docs/project/reading-research-paper-pt-1-student.docx
@@ -27,19 +27,25 @@
       <w:r>
         <w:t xml:space="preserve">Paper</w:t>
       </w:r>
-    </w:p>
-    <w:p>
-      <w:pPr>
-        <w:pStyle w:val="FirstParagraph"/>
-      </w:pPr>
       <w:r>
-        <w:t xml:space="preserve">Read the Background and Methods in the summary at the beginning of the Tuan et</w:t>
+        <w:t xml:space="preserve"> </w:t>
+      </w:r>
+      <w:r>
+        <w:t xml:space="preserve">Part</w:t>
       </w:r>
       <w:r>
         <w:t xml:space="preserve"> </w:t>
       </w:r>
       <w:r>
-        <w:t xml:space="preserve">al. paper. Then answer the following questions:</w:t>
+        <w:t xml:space="preserve">1</w:t>
+      </w:r>
+    </w:p>
+    <w:p>
+      <w:pPr>
+        <w:pStyle w:val="FirstParagraph"/>
+      </w:pPr>
+      <w:r>
+        <w:t xml:space="preserve">Read the Background and Methods in the summary at the beginning of the Tuan et al. paper. Then answer the following questions:</w:t>
       </w:r>
     </w:p>
     <w:p>

</xml_diff>